<commit_message>
addded working spice model
</commit_message>
<xml_diff>
--- a/Requirements.docx
+++ b/Requirements.docx
@@ -43,6 +43,7 @@
         <w:t>Sound quality</w:t>
       </w:r>
     </w:p>
+    <w:p/>
     <w:p>
       <w:r>
         <w:t>Design specification</w:t>
@@ -64,8 +65,6 @@
       <w:r>
         <w:t>dB sensitivity</w:t>
       </w:r>
-      <w:bookmarkStart w:id="0" w:name="_GoBack"/>
-      <w:bookmarkEnd w:id="0"/>
     </w:p>
     <w:p>
       <w:pPr>
@@ -122,7 +121,13 @@
         </w:numPr>
       </w:pPr>
       <w:r>
-        <w:t>Minimal noise (hum)</w:t>
+        <w:t xml:space="preserve">Minimal noise </w:t>
+      </w:r>
+      <w:r>
+        <w:t>(Signal to noise ratio &gt; 92 dB</w:t>
+      </w:r>
+      <w:r>
+        <w:t>??)</w:t>
       </w:r>
     </w:p>
     <w:p>
@@ -136,6 +141,8 @@
       <w:r>
         <w:t>Bypass capacitors</w:t>
       </w:r>
+      <w:bookmarkStart w:id="0" w:name="_GoBack"/>
+      <w:bookmarkEnd w:id="0"/>
     </w:p>
     <w:p>
       <w:pPr>

</xml_diff>